<commit_message>
add sql version 2012
</commit_message>
<xml_diff>
--- a/Document/data/Chạy chương trình .NET.docx
+++ b/Document/data/Chạy chương trình .NET.docx
@@ -4,7 +4,28 @@
   <w:body>
     <w:p>
       <w:r>
-        <w:t>B1: Cài đặt Visual Studio 2022 và  .Net SDK</w:t>
+        <w:t xml:space="preserve">B1: Cài </w:t>
+      </w:r>
+      <w:proofErr w:type="spellStart"/>
+      <w:r>
+        <w:t>đặt</w:t>
+      </w:r>
+      <w:proofErr w:type="spellEnd"/>
+      <w:r>
+        <w:t xml:space="preserve"> Visual Studio 2022 </w:t>
+      </w:r>
+      <w:proofErr w:type="spellStart"/>
+      <w:proofErr w:type="gramStart"/>
+      <w:r>
+        <w:t>và</w:t>
+      </w:r>
+      <w:proofErr w:type="spellEnd"/>
+      <w:r>
+        <w:t xml:space="preserve">  .Net</w:t>
+      </w:r>
+      <w:proofErr w:type="gramEnd"/>
+      <w:r>
+        <w:t xml:space="preserve"> SDK</w:t>
       </w:r>
       <w:r>
         <w:t xml:space="preserve"> </w:t>
@@ -12,14 +33,69 @@
     </w:p>
     <w:p>
       <w:r>
-        <w:t>B</w:t>
-      </w:r>
-      <w:r>
-        <w:t>2</w:t>
-      </w:r>
-      <w:r>
-        <w:t>: Thêm attach cơ sở dữ liệu vào sql server</w:t>
-      </w:r>
+        <w:t xml:space="preserve">B2: </w:t>
+      </w:r>
+      <w:proofErr w:type="spellStart"/>
+      <w:r>
+        <w:t>Thêm</w:t>
+      </w:r>
+      <w:proofErr w:type="spellEnd"/>
+      <w:r>
+        <w:t xml:space="preserve"> attach </w:t>
+      </w:r>
+      <w:proofErr w:type="spellStart"/>
+      <w:r>
+        <w:t>cơ</w:t>
+      </w:r>
+      <w:proofErr w:type="spellEnd"/>
+      <w:r>
+        <w:t xml:space="preserve"> </w:t>
+      </w:r>
+      <w:proofErr w:type="spellStart"/>
+      <w:r>
+        <w:t>sở</w:t>
+      </w:r>
+      <w:proofErr w:type="spellEnd"/>
+      <w:r>
+        <w:t xml:space="preserve"> </w:t>
+      </w:r>
+      <w:proofErr w:type="spellStart"/>
+      <w:r>
+        <w:t>dữ</w:t>
+      </w:r>
+      <w:proofErr w:type="spellEnd"/>
+      <w:r>
+        <w:t xml:space="preserve"> </w:t>
+      </w:r>
+      <w:proofErr w:type="spellStart"/>
+      <w:r>
+        <w:t>liệu</w:t>
+      </w:r>
+      <w:proofErr w:type="spellEnd"/>
+      <w:r>
+        <w:t xml:space="preserve"> </w:t>
+      </w:r>
+      <w:proofErr w:type="spellStart"/>
+      <w:r>
+        <w:t>vào</w:t>
+      </w:r>
+      <w:proofErr w:type="spellEnd"/>
+      <w:r>
+        <w:t xml:space="preserve"> </w:t>
+      </w:r>
+      <w:proofErr w:type="spellStart"/>
+      <w:r>
+        <w:t>sql</w:t>
+      </w:r>
+      <w:proofErr w:type="spellEnd"/>
+      <w:r>
+        <w:t xml:space="preserve"> </w:t>
+      </w:r>
+      <w:proofErr w:type="gramStart"/>
+      <w:r>
+        <w:t>server</w:t>
+      </w:r>
+      <w:proofErr w:type="gramEnd"/>
     </w:p>
     <w:p>
       <w:r>
@@ -31,17 +107,103 @@
       <w:r>
         <w:t xml:space="preserve">: </w:t>
       </w:r>
-      <w:r>
-        <w:t>Chọn appsetting.json</w:t>
-      </w:r>
-      <w:r>
-        <w:t xml:space="preserve"> và appsetting.Development.json. Thực hiện thay đổi </w:t>
-      </w:r>
-      <w:r>
-        <w:t xml:space="preserve">Server thành </w:t>
-      </w:r>
-      <w:r>
-        <w:t xml:space="preserve">tên server ở trong máy </w:t>
+      <w:proofErr w:type="spellStart"/>
+      <w:r>
+        <w:t>Chọn</w:t>
+      </w:r>
+      <w:proofErr w:type="spellEnd"/>
+      <w:r>
+        <w:t xml:space="preserve"> </w:t>
+      </w:r>
+      <w:proofErr w:type="spellStart"/>
+      <w:proofErr w:type="gramStart"/>
+      <w:r>
+        <w:t>appsetting.json</w:t>
+      </w:r>
+      <w:proofErr w:type="spellEnd"/>
+      <w:proofErr w:type="gramEnd"/>
+      <w:r>
+        <w:t xml:space="preserve"> </w:t>
+      </w:r>
+      <w:proofErr w:type="spellStart"/>
+      <w:r>
+        <w:t>và</w:t>
+      </w:r>
+      <w:proofErr w:type="spellEnd"/>
+      <w:r>
+        <w:t xml:space="preserve"> </w:t>
+      </w:r>
+      <w:proofErr w:type="spellStart"/>
+      <w:r>
+        <w:t>appsetting.Development.json</w:t>
+      </w:r>
+      <w:proofErr w:type="spellEnd"/>
+      <w:r>
+        <w:t xml:space="preserve">. </w:t>
+      </w:r>
+      <w:proofErr w:type="spellStart"/>
+      <w:r>
+        <w:t>Thực</w:t>
+      </w:r>
+      <w:proofErr w:type="spellEnd"/>
+      <w:r>
+        <w:t xml:space="preserve"> </w:t>
+      </w:r>
+      <w:proofErr w:type="spellStart"/>
+      <w:r>
+        <w:t>hiện</w:t>
+      </w:r>
+      <w:proofErr w:type="spellEnd"/>
+      <w:r>
+        <w:t xml:space="preserve"> </w:t>
+      </w:r>
+      <w:proofErr w:type="spellStart"/>
+      <w:r>
+        <w:t>thay</w:t>
+      </w:r>
+      <w:proofErr w:type="spellEnd"/>
+      <w:r>
+        <w:t xml:space="preserve"> </w:t>
+      </w:r>
+      <w:proofErr w:type="spellStart"/>
+      <w:r>
+        <w:t>đổi</w:t>
+      </w:r>
+      <w:proofErr w:type="spellEnd"/>
+      <w:r>
+        <w:t xml:space="preserve"> Server </w:t>
+      </w:r>
+      <w:proofErr w:type="spellStart"/>
+      <w:r>
+        <w:t>thành</w:t>
+      </w:r>
+      <w:proofErr w:type="spellEnd"/>
+      <w:r>
+        <w:t xml:space="preserve"> </w:t>
+      </w:r>
+      <w:proofErr w:type="spellStart"/>
+      <w:r>
+        <w:t>tên</w:t>
+      </w:r>
+      <w:proofErr w:type="spellEnd"/>
+      <w:r>
+        <w:t xml:space="preserve"> server ở </w:t>
+      </w:r>
+      <w:proofErr w:type="spellStart"/>
+      <w:r>
+        <w:t>trong</w:t>
+      </w:r>
+      <w:proofErr w:type="spellEnd"/>
+      <w:r>
+        <w:t xml:space="preserve"> </w:t>
+      </w:r>
+      <w:proofErr w:type="spellStart"/>
+      <w:r>
+        <w:t>máy</w:t>
+      </w:r>
+      <w:proofErr w:type="spellEnd"/>
+      <w:r>
+        <w:t xml:space="preserve"> </w:t>
       </w:r>
     </w:p>
     <w:p>
@@ -139,6 +301,9 @@
         </mc:AlternateContent>
       </w:r>
       <w:r>
+        <w:rPr>
+          <w:noProof/>
+        </w:rPr>
         <w:drawing>
           <wp:inline distT="0" distB="0" distL="0" distR="0" wp14:anchorId="6EDB654B" wp14:editId="71C9E9F3">
             <wp:extent cx="3924848" cy="2743583"/>
@@ -271,6 +436,9 @@
         </mc:AlternateContent>
       </w:r>
       <w:r>
+        <w:rPr>
+          <w:noProof/>
+        </w:rPr>
         <w:drawing>
           <wp:inline distT="0" distB="0" distL="0" distR="0" wp14:anchorId="63456B9C" wp14:editId="648B82F9">
             <wp:extent cx="5943600" cy="2533650"/>
@@ -318,8 +486,29 @@
       <w:r>
         <w:t xml:space="preserve">: </w:t>
       </w:r>
-      <w:r>
-        <w:t>Chọn View –&gt; Terminal-&gt; nhập lệnh “dotnet restore”</w:t>
+      <w:proofErr w:type="spellStart"/>
+      <w:r>
+        <w:t>Chọn</w:t>
+      </w:r>
+      <w:proofErr w:type="spellEnd"/>
+      <w:r>
+        <w:t xml:space="preserve"> View –&gt; Terminal-&gt; </w:t>
+      </w:r>
+      <w:proofErr w:type="spellStart"/>
+      <w:r>
+        <w:t>nhập</w:t>
+      </w:r>
+      <w:proofErr w:type="spellEnd"/>
+      <w:r>
+        <w:t xml:space="preserve"> </w:t>
+      </w:r>
+      <w:proofErr w:type="spellStart"/>
+      <w:r>
+        <w:t>lệnh</w:t>
+      </w:r>
+      <w:proofErr w:type="spellEnd"/>
+      <w:r>
+        <w:t xml:space="preserve"> “dotnet restore”</w:t>
       </w:r>
     </w:p>
     <w:p>
@@ -402,6 +591,9 @@
         </mc:AlternateContent>
       </w:r>
       <w:r>
+        <w:rPr>
+          <w:noProof/>
+        </w:rPr>
         <w:drawing>
           <wp:inline distT="0" distB="0" distL="0" distR="0" wp14:anchorId="0D5B5695" wp14:editId="5945DA8F">
             <wp:extent cx="5943600" cy="2592070"/>
@@ -518,6 +710,9 @@
         </mc:AlternateContent>
       </w:r>
       <w:r>
+        <w:rPr>
+          <w:noProof/>
+        </w:rPr>
         <w:drawing>
           <wp:inline distT="0" distB="0" distL="0" distR="0" wp14:anchorId="568D1F07" wp14:editId="5B56F595">
             <wp:extent cx="3040380" cy="4411043"/>
@@ -557,6 +752,9 @@
     </w:p>
     <w:p>
       <w:r>
+        <w:rPr>
+          <w:noProof/>
+        </w:rPr>
         <w:lastRenderedPageBreak/>
         <w:drawing>
           <wp:inline distT="0" distB="0" distL="0" distR="0" wp14:anchorId="2E6CCE42" wp14:editId="3DF0D66D">
@@ -597,10 +795,47 @@
     </w:p>
     <w:p>
       <w:r>
-        <w:t xml:space="preserve">B5: Thực hiện chạy chương trình </w:t>
-      </w:r>
-      <w:r>
-        <w:t>T</w:t>
+        <w:t xml:space="preserve">B5: </w:t>
+      </w:r>
+      <w:proofErr w:type="spellStart"/>
+      <w:r>
+        <w:t>Thực</w:t>
+      </w:r>
+      <w:proofErr w:type="spellEnd"/>
+      <w:r>
+        <w:t xml:space="preserve"> </w:t>
+      </w:r>
+      <w:proofErr w:type="spellStart"/>
+      <w:r>
+        <w:t>hiện</w:t>
+      </w:r>
+      <w:proofErr w:type="spellEnd"/>
+      <w:r>
+        <w:t xml:space="preserve"> </w:t>
+      </w:r>
+      <w:proofErr w:type="spellStart"/>
+      <w:r>
+        <w:t>chạy</w:t>
+      </w:r>
+      <w:proofErr w:type="spellEnd"/>
+      <w:r>
+        <w:t xml:space="preserve"> </w:t>
+      </w:r>
+      <w:proofErr w:type="spellStart"/>
+      <w:r>
+        <w:t>chương</w:t>
+      </w:r>
+      <w:proofErr w:type="spellEnd"/>
+      <w:r>
+        <w:t xml:space="preserve"> </w:t>
+      </w:r>
+      <w:proofErr w:type="spellStart"/>
+      <w:r>
+        <w:t>trình</w:t>
+      </w:r>
+      <w:proofErr w:type="spellEnd"/>
+      <w:r>
+        <w:t xml:space="preserve"> </w:t>
       </w:r>
     </w:p>
     <w:p>
@@ -682,6 +917,9 @@
         </mc:AlternateContent>
       </w:r>
       <w:r>
+        <w:rPr>
+          <w:noProof/>
+        </w:rPr>
         <w:drawing>
           <wp:inline distT="0" distB="0" distL="0" distR="0" wp14:anchorId="05DC31BE" wp14:editId="32D352BB">
             <wp:extent cx="5943600" cy="4192270"/>
@@ -707,6 +945,381 @@
                     <a:xfrm>
                       <a:off x="0" y="0"/>
                       <a:ext cx="5943600" cy="4192270"/>
+                    </a:xfrm>
+                    <a:prstGeom prst="rect">
+                      <a:avLst/>
+                    </a:prstGeom>
+                  </pic:spPr>
+                </pic:pic>
+              </a:graphicData>
+            </a:graphic>
+          </wp:inline>
+        </w:drawing>
+      </w:r>
+    </w:p>
+    <w:p>
+      <w:r>
+        <w:t xml:space="preserve">B6: </w:t>
+      </w:r>
+      <w:proofErr w:type="spellStart"/>
+      <w:r>
+        <w:t>Truy</w:t>
+      </w:r>
+      <w:proofErr w:type="spellEnd"/>
+      <w:r>
+        <w:t xml:space="preserve"> </w:t>
+      </w:r>
+      <w:proofErr w:type="spellStart"/>
+      <w:r>
+        <w:t>c</w:t>
+      </w:r>
+      <w:r>
+        <w:t>ậ</w:t>
+      </w:r>
+      <w:r>
+        <w:t>p</w:t>
+      </w:r>
+      <w:proofErr w:type="spellEnd"/>
+      <w:r>
+        <w:t xml:space="preserve"> </w:t>
+      </w:r>
+      <w:proofErr w:type="spellStart"/>
+      <w:r>
+        <w:t>v</w:t>
+      </w:r>
+      <w:r>
+        <w:t>ào</w:t>
+      </w:r>
+      <w:proofErr w:type="spellEnd"/>
+      <w:r>
+        <w:t xml:space="preserve"> </w:t>
+      </w:r>
+      <w:proofErr w:type="spellStart"/>
+      <w:r>
+        <w:t>đường</w:t>
+      </w:r>
+      <w:proofErr w:type="spellEnd"/>
+      <w:r>
+        <w:t xml:space="preserve"> </w:t>
+      </w:r>
+      <w:r>
+        <w:t>Ar</w:t>
+      </w:r>
+      <w:r>
+        <w:t>ea admin</w:t>
+      </w:r>
+    </w:p>
+    <w:p>
+      <w:r>
+        <w:drawing>
+          <wp:inline distT="0" distB="0" distL="0" distR="0" wp14:anchorId="51472911" wp14:editId="31FF4852">
+            <wp:extent cx="4877481" cy="781159"/>
+            <wp:effectExtent l="0" t="0" r="0" b="0"/>
+            <wp:docPr id="2043656454" name="Hình ảnh 1" descr="Ảnh có chứa văn bản, Phông chữ, phần mềm, ảnh chụp màn hình&#10;&#10;Mô tả được tạo tự động"/>
+            <wp:cNvGraphicFramePr>
+              <a:graphicFrameLocks xmlns:a="http://schemas.openxmlformats.org/drawingml/2006/main" noChangeAspect="1"/>
+            </wp:cNvGraphicFramePr>
+            <a:graphic xmlns:a="http://schemas.openxmlformats.org/drawingml/2006/main">
+              <a:graphicData uri="http://schemas.openxmlformats.org/drawingml/2006/picture">
+                <pic:pic xmlns:pic="http://schemas.openxmlformats.org/drawingml/2006/picture">
+                  <pic:nvPicPr>
+                    <pic:cNvPr id="2043656454" name="Hình ảnh 1" descr="Ảnh có chứa văn bản, Phông chữ, phần mềm, ảnh chụp màn hình&#10;&#10;Mô tả được tạo tự động"/>
+                    <pic:cNvPicPr/>
+                  </pic:nvPicPr>
+                  <pic:blipFill>
+                    <a:blip r:embed="rId10"/>
+                    <a:stretch>
+                      <a:fillRect/>
+                    </a:stretch>
+                  </pic:blipFill>
+                  <pic:spPr>
+                    <a:xfrm>
+                      <a:off x="0" y="0"/>
+                      <a:ext cx="4877481" cy="781159"/>
+                    </a:xfrm>
+                    <a:prstGeom prst="rect">
+                      <a:avLst/>
+                    </a:prstGeom>
+                  </pic:spPr>
+                </pic:pic>
+              </a:graphicData>
+            </a:graphic>
+          </wp:inline>
+        </w:drawing>
+      </w:r>
+    </w:p>
+    <w:p>
+      <w:r>
+        <w:lastRenderedPageBreak/>
+        <w:t xml:space="preserve">B7: </w:t>
+      </w:r>
+      <w:proofErr w:type="spellStart"/>
+      <w:r>
+        <w:t>Đă</w:t>
+      </w:r>
+      <w:r>
+        <w:t>ng</w:t>
+      </w:r>
+      <w:proofErr w:type="spellEnd"/>
+      <w:r>
+        <w:t xml:space="preserve"> </w:t>
+      </w:r>
+      <w:proofErr w:type="spellStart"/>
+      <w:r>
+        <w:t>nh</w:t>
+      </w:r>
+      <w:r>
+        <w:t>ậ</w:t>
+      </w:r>
+      <w:r>
+        <w:t>p</w:t>
+      </w:r>
+      <w:proofErr w:type="spellEnd"/>
+      <w:r>
+        <w:t xml:space="preserve"> </w:t>
+      </w:r>
+      <w:proofErr w:type="spellStart"/>
+      <w:r>
+        <w:t>v</w:t>
+      </w:r>
+      <w:r>
+        <w:t>ào</w:t>
+      </w:r>
+      <w:proofErr w:type="spellEnd"/>
+      <w:r>
+        <w:t xml:space="preserve"> </w:t>
+      </w:r>
+      <w:proofErr w:type="spellStart"/>
+      <w:r>
+        <w:t>h</w:t>
+      </w:r>
+      <w:r>
+        <w:t>ệ</w:t>
+      </w:r>
+      <w:proofErr w:type="spellEnd"/>
+      <w:r>
+        <w:t xml:space="preserve"> </w:t>
+      </w:r>
+      <w:proofErr w:type="spellStart"/>
+      <w:r>
+        <w:t>th</w:t>
+      </w:r>
+      <w:r>
+        <w:t>ống</w:t>
+      </w:r>
+      <w:proofErr w:type="spellEnd"/>
+      <w:r>
+        <w:t xml:space="preserve"> </w:t>
+      </w:r>
+      <w:proofErr w:type="spellStart"/>
+      <w:r>
+        <w:t>v</w:t>
+      </w:r>
+      <w:r>
+        <w:t>ới</w:t>
+      </w:r>
+      <w:proofErr w:type="spellEnd"/>
+      <w:r>
+        <w:t xml:space="preserve"> </w:t>
+      </w:r>
+      <w:proofErr w:type="spellStart"/>
+      <w:r>
+        <w:t>t</w:t>
+      </w:r>
+      <w:r>
+        <w:t>à</w:t>
+      </w:r>
+      <w:r>
+        <w:t>i</w:t>
+      </w:r>
+      <w:proofErr w:type="spellEnd"/>
+      <w:r>
+        <w:t xml:space="preserve"> </w:t>
+      </w:r>
+      <w:proofErr w:type="spellStart"/>
+      <w:r>
+        <w:t>kho</w:t>
+      </w:r>
+      <w:r>
+        <w:t>ản</w:t>
+      </w:r>
+      <w:proofErr w:type="spellEnd"/>
+    </w:p>
+    <w:p>
+      <w:r>
+        <w:t>T</w:t>
+      </w:r>
+      <w:r>
+        <w:t>ài</w:t>
+      </w:r>
+      <w:r>
+        <w:t xml:space="preserve"> </w:t>
+      </w:r>
+      <w:proofErr w:type="spellStart"/>
+      <w:r>
+        <w:t>kho</w:t>
+      </w:r>
+      <w:r>
+        <w:t>ản</w:t>
+      </w:r>
+      <w:proofErr w:type="spellEnd"/>
+      <w:r>
+        <w:t xml:space="preserve">: </w:t>
+      </w:r>
+      <w:hyperlink r:id="rId11" w:history="1">
+        <w:r>
+          <w:rPr>
+            <w:rStyle w:val="Siuktni"/>
+          </w:rPr>
+          <w:t>admin@bachuonghoa.com</w:t>
+        </w:r>
+      </w:hyperlink>
+    </w:p>
+    <w:p>
+      <w:proofErr w:type="spellStart"/>
+      <w:r>
+        <w:t>M</w:t>
+      </w:r>
+      <w:r>
+        <w:t>ậ</w:t>
+      </w:r>
+      <w:r>
+        <w:t>t</w:t>
+      </w:r>
+      <w:proofErr w:type="spellEnd"/>
+      <w:r>
+        <w:t xml:space="preserve"> </w:t>
+      </w:r>
+      <w:proofErr w:type="spellStart"/>
+      <w:r>
+        <w:t>kh</w:t>
+      </w:r>
+      <w:r>
+        <w:t>ẩu</w:t>
+      </w:r>
+      <w:proofErr w:type="spellEnd"/>
+      <w:r>
+        <w:t>: Admin@123</w:t>
+      </w:r>
+    </w:p>
+    <w:p>
+      <w:r>
+        <w:drawing>
+          <wp:inline distT="0" distB="0" distL="0" distR="0" wp14:anchorId="32C6A29C" wp14:editId="1897A1D0">
+            <wp:extent cx="5943600" cy="2832735"/>
+            <wp:effectExtent l="0" t="0" r="0" b="5715"/>
+            <wp:docPr id="214806135" name="Hình ảnh 1" descr="Ảnh có chứa văn bản, ảnh chụp màn hình, phần mềm, Hệ điều hành&#10;&#10;Mô tả được tạo tự động"/>
+            <wp:cNvGraphicFramePr>
+              <a:graphicFrameLocks xmlns:a="http://schemas.openxmlformats.org/drawingml/2006/main" noChangeAspect="1"/>
+            </wp:cNvGraphicFramePr>
+            <a:graphic xmlns:a="http://schemas.openxmlformats.org/drawingml/2006/main">
+              <a:graphicData uri="http://schemas.openxmlformats.org/drawingml/2006/picture">
+                <pic:pic xmlns:pic="http://schemas.openxmlformats.org/drawingml/2006/picture">
+                  <pic:nvPicPr>
+                    <pic:cNvPr id="214806135" name="Hình ảnh 1" descr="Ảnh có chứa văn bản, ảnh chụp màn hình, phần mềm, Hệ điều hành&#10;&#10;Mô tả được tạo tự động"/>
+                    <pic:cNvPicPr/>
+                  </pic:nvPicPr>
+                  <pic:blipFill>
+                    <a:blip r:embed="rId12"/>
+                    <a:stretch>
+                      <a:fillRect/>
+                    </a:stretch>
+                  </pic:blipFill>
+                  <pic:spPr>
+                    <a:xfrm>
+                      <a:off x="0" y="0"/>
+                      <a:ext cx="5943600" cy="2832735"/>
+                    </a:xfrm>
+                    <a:prstGeom prst="rect">
+                      <a:avLst/>
+                    </a:prstGeom>
+                  </pic:spPr>
+                </pic:pic>
+              </a:graphicData>
+            </a:graphic>
+          </wp:inline>
+        </w:drawing>
+      </w:r>
+    </w:p>
+    <w:p>
+      <w:proofErr w:type="spellStart"/>
+      <w:r>
+        <w:t>Đă</w:t>
+      </w:r>
+      <w:r>
+        <w:t>ng</w:t>
+      </w:r>
+      <w:proofErr w:type="spellEnd"/>
+      <w:r>
+        <w:t xml:space="preserve"> </w:t>
+      </w:r>
+      <w:proofErr w:type="spellStart"/>
+      <w:r>
+        <w:t>nh</w:t>
+      </w:r>
+      <w:r>
+        <w:t>ậ</w:t>
+      </w:r>
+      <w:r>
+        <w:t>p</w:t>
+      </w:r>
+      <w:proofErr w:type="spellEnd"/>
+      <w:r>
+        <w:t xml:space="preserve"> </w:t>
+      </w:r>
+      <w:proofErr w:type="spellStart"/>
+      <w:r>
+        <w:t>th</w:t>
+      </w:r>
+      <w:r>
+        <w:t>ành</w:t>
+      </w:r>
+      <w:proofErr w:type="spellEnd"/>
+      <w:r>
+        <w:t xml:space="preserve"> </w:t>
+      </w:r>
+      <w:proofErr w:type="spellStart"/>
+      <w:r>
+        <w:t>c</w:t>
+      </w:r>
+      <w:r>
+        <w:t>ô</w:t>
+      </w:r>
+      <w:r>
+        <w:t>ng</w:t>
+      </w:r>
+      <w:proofErr w:type="spellEnd"/>
+      <w:r>
+        <w:t xml:space="preserve"> </w:t>
+      </w:r>
+    </w:p>
+    <w:p>
+      <w:r>
+        <w:drawing>
+          <wp:inline distT="0" distB="0" distL="0" distR="0" wp14:anchorId="18DB8AE8" wp14:editId="1DA5B419">
+            <wp:extent cx="5943600" cy="2837815"/>
+            <wp:effectExtent l="0" t="0" r="0" b="635"/>
+            <wp:docPr id="1816070303" name="Hình ảnh 1"/>
+            <wp:cNvGraphicFramePr>
+              <a:graphicFrameLocks xmlns:a="http://schemas.openxmlformats.org/drawingml/2006/main" noChangeAspect="1"/>
+            </wp:cNvGraphicFramePr>
+            <a:graphic xmlns:a="http://schemas.openxmlformats.org/drawingml/2006/main">
+              <a:graphicData uri="http://schemas.openxmlformats.org/drawingml/2006/picture">
+                <pic:pic xmlns:pic="http://schemas.openxmlformats.org/drawingml/2006/picture">
+                  <pic:nvPicPr>
+                    <pic:cNvPr id="1816070303" name=""/>
+                    <pic:cNvPicPr/>
+                  </pic:nvPicPr>
+                  <pic:blipFill>
+                    <a:blip r:embed="rId13"/>
+                    <a:stretch>
+                      <a:fillRect/>
+                    </a:stretch>
+                  </pic:blipFill>
+                  <pic:spPr>
+                    <a:xfrm>
+                      <a:off x="0" y="0"/>
+                      <a:ext cx="5943600" cy="2837815"/>
                     </a:xfrm>
                     <a:prstGeom prst="rect">
                       <a:avLst/>
@@ -1161,6 +1774,29 @@
     <w:semiHidden/>
     <w:unhideWhenUsed/>
   </w:style>
+  <w:style w:type="character" w:styleId="Siuktni">
+    <w:name w:val="Hyperlink"/>
+    <w:basedOn w:val="Phngmcinhcuaoanvn"/>
+    <w:uiPriority w:val="99"/>
+    <w:unhideWhenUsed/>
+    <w:rsid w:val="00AA4064"/>
+    <w:rPr>
+      <w:color w:val="0563C1" w:themeColor="hyperlink"/>
+      <w:u w:val="single"/>
+    </w:rPr>
+  </w:style>
+  <w:style w:type="character" w:styleId="cpChagiiquyt">
+    <w:name w:val="Unresolved Mention"/>
+    <w:basedOn w:val="Phngmcinhcuaoanvn"/>
+    <w:uiPriority w:val="99"/>
+    <w:semiHidden/>
+    <w:unhideWhenUsed/>
+    <w:rsid w:val="00AA4064"/>
+    <w:rPr>
+      <w:color w:val="605E5C"/>
+      <w:shd w:val="clear" w:color="auto" w:fill="E1DFDD"/>
+    </w:rPr>
+  </w:style>
 </w:styles>
 </file>
 

</xml_diff>